<commit_message>
Update profile and protect copy content.
</commit_message>
<xml_diff>
--- a/requirement_2.docx
+++ b/requirement_2.docx
@@ -5494,20 +5494,7 @@
           <w:cs/>
           <w:lang w:bidi="th-TH"/>
         </w:rPr>
-        <w:t>สามารถแสดงความคิดเ</w:t>
-      </w:r>
-      <w:bookmarkStart w:id="0" w:name="_GoBack"/>
-      <w:bookmarkEnd w:id="0"/>
-      <w:r>
-        <w:rPr>
-          <w:rFonts w:ascii="TH Sarabun New" w:hAnsi="TH Sarabun New" w:cs="TH Sarabun New" w:hint="cs"/>
-          <w:color w:val="0070C0"/>
-          <w:sz w:val="32"/>
-          <w:szCs w:val="32"/>
-          <w:cs/>
-          <w:lang w:bidi="th-TH"/>
-        </w:rPr>
-        <w:t>ห็นทั้งตอนหลักนิยาย</w:t>
+        <w:t>สามารถแสดงความคิดเห็นทั้งตอนหลักนิยาย</w:t>
       </w:r>
       <w:r>
         <w:rPr>
@@ -6080,14 +6067,16 @@
         </w:numPr>
         <w:rPr>
           <w:rFonts w:ascii="TH Sarabun New" w:hAnsi="TH Sarabun New" w:cs="TH Sarabun New"/>
-          <w:sz w:val="32"/>
-          <w:szCs w:val="32"/>
-          <w:lang w:bidi="th-TH"/>
-        </w:rPr>
-      </w:pPr>
-      <w:r>
-        <w:rPr>
-          <w:rFonts w:ascii="TH Sarabun New" w:hAnsi="TH Sarabun New" w:cs="TH Sarabun New" w:hint="cs"/>
+          <w:color w:val="0070C0"/>
+          <w:sz w:val="32"/>
+          <w:szCs w:val="32"/>
+          <w:lang w:bidi="th-TH"/>
+        </w:rPr>
+      </w:pPr>
+      <w:r>
+        <w:rPr>
+          <w:rFonts w:ascii="TH Sarabun New" w:hAnsi="TH Sarabun New" w:cs="TH Sarabun New" w:hint="cs"/>
+          <w:color w:val="0070C0"/>
           <w:sz w:val="32"/>
           <w:szCs w:val="32"/>
           <w:cs/>
@@ -6098,6 +6087,7 @@
       <w:r>
         <w:rPr>
           <w:rFonts w:ascii="TH Sarabun New" w:hAnsi="TH Sarabun New" w:cs="TH Sarabun New"/>
+          <w:color w:val="0070C0"/>
           <w:sz w:val="32"/>
           <w:szCs w:val="32"/>
           <w:lang w:bidi="th-TH"/>
@@ -6107,6 +6097,7 @@
       <w:r>
         <w:rPr>
           <w:rFonts w:ascii="TH Sarabun New" w:hAnsi="TH Sarabun New" w:cs="TH Sarabun New" w:hint="cs"/>
+          <w:color w:val="0070C0"/>
           <w:sz w:val="32"/>
           <w:szCs w:val="32"/>
           <w:cs/>
@@ -6117,6 +6108,7 @@
       <w:r>
         <w:rPr>
           <w:rFonts w:ascii="TH Sarabun New" w:hAnsi="TH Sarabun New" w:cs="TH Sarabun New"/>
+          <w:color w:val="0070C0"/>
           <w:sz w:val="32"/>
           <w:szCs w:val="32"/>
           <w:lang w:bidi="th-TH"/>
@@ -6126,6 +6118,7 @@
       <w:r>
         <w:rPr>
           <w:rFonts w:ascii="TH Sarabun New" w:hAnsi="TH Sarabun New" w:cs="TH Sarabun New" w:hint="cs"/>
+          <w:color w:val="0070C0"/>
           <w:sz w:val="32"/>
           <w:szCs w:val="32"/>
           <w:cs/>
@@ -6136,6 +6129,7 @@
       <w:r>
         <w:rPr>
           <w:rFonts w:ascii="TH Sarabun New" w:hAnsi="TH Sarabun New" w:cs="TH Sarabun New"/>
+          <w:color w:val="0070C0"/>
           <w:sz w:val="32"/>
           <w:szCs w:val="32"/>
           <w:lang w:bidi="th-TH"/>
@@ -6269,16 +6263,16 @@
         </w:numPr>
         <w:rPr>
           <w:rFonts w:ascii="TH Sarabun New" w:hAnsi="TH Sarabun New" w:cs="TH Sarabun New"/>
-          <w:color w:val="000000" w:themeColor="text1"/>
-          <w:sz w:val="32"/>
-          <w:szCs w:val="32"/>
-          <w:lang w:bidi="th-TH"/>
-        </w:rPr>
-      </w:pPr>
-      <w:r>
-        <w:rPr>
-          <w:rFonts w:ascii="TH Sarabun New" w:hAnsi="TH Sarabun New" w:cs="TH Sarabun New" w:hint="cs"/>
-          <w:color w:val="000000" w:themeColor="text1"/>
+          <w:color w:val="0070C0"/>
+          <w:sz w:val="32"/>
+          <w:szCs w:val="32"/>
+          <w:lang w:bidi="th-TH"/>
+        </w:rPr>
+      </w:pPr>
+      <w:r>
+        <w:rPr>
+          <w:rFonts w:ascii="TH Sarabun New" w:hAnsi="TH Sarabun New" w:cs="TH Sarabun New" w:hint="cs"/>
+          <w:color w:val="0070C0"/>
           <w:sz w:val="32"/>
           <w:szCs w:val="32"/>
           <w:cs/>
@@ -6289,7 +6283,7 @@
       <w:r>
         <w:rPr>
           <w:rFonts w:ascii="TH Sarabun New" w:hAnsi="TH Sarabun New" w:cs="TH Sarabun New"/>
-          <w:color w:val="000000" w:themeColor="text1"/>
+          <w:color w:val="0070C0"/>
           <w:sz w:val="32"/>
           <w:szCs w:val="32"/>
           <w:lang w:bidi="th-TH"/>
@@ -6299,7 +6293,7 @@
       <w:r>
         <w:rPr>
           <w:rFonts w:ascii="TH Sarabun New" w:hAnsi="TH Sarabun New" w:cs="TH Sarabun New" w:hint="cs"/>
-          <w:color w:val="000000" w:themeColor="text1"/>
+          <w:color w:val="0070C0"/>
           <w:sz w:val="32"/>
           <w:szCs w:val="32"/>
           <w:cs/>
@@ -6310,7 +6304,7 @@
       <w:r>
         <w:rPr>
           <w:rFonts w:ascii="TH Sarabun New" w:hAnsi="TH Sarabun New" w:cs="TH Sarabun New"/>
-          <w:color w:val="000000" w:themeColor="text1"/>
+          <w:color w:val="0070C0"/>
           <w:sz w:val="32"/>
           <w:szCs w:val="32"/>
           <w:lang w:bidi="th-TH"/>
@@ -6320,7 +6314,7 @@
       <w:r>
         <w:rPr>
           <w:rFonts w:ascii="TH Sarabun New" w:hAnsi="TH Sarabun New" w:cs="TH Sarabun New" w:hint="cs"/>
-          <w:color w:val="000000" w:themeColor="text1"/>
+          <w:color w:val="0070C0"/>
           <w:sz w:val="32"/>
           <w:szCs w:val="32"/>
           <w:cs/>
@@ -6331,7 +6325,7 @@
       <w:r>
         <w:rPr>
           <w:rFonts w:ascii="TH Sarabun New" w:hAnsi="TH Sarabun New" w:cs="TH Sarabun New"/>
-          <w:color w:val="000000" w:themeColor="text1"/>
+          <w:color w:val="0070C0"/>
           <w:sz w:val="32"/>
           <w:szCs w:val="32"/>
           <w:lang w:bidi="th-TH"/>
@@ -6341,7 +6335,7 @@
       <w:r>
         <w:rPr>
           <w:rFonts w:ascii="TH Sarabun New" w:hAnsi="TH Sarabun New" w:cs="TH Sarabun New" w:hint="cs"/>
-          <w:color w:val="000000" w:themeColor="text1"/>
+          <w:color w:val="0070C0"/>
           <w:sz w:val="32"/>
           <w:szCs w:val="32"/>
           <w:cs/>
@@ -6352,7 +6346,7 @@
       <w:r>
         <w:rPr>
           <w:rFonts w:ascii="TH Sarabun New" w:hAnsi="TH Sarabun New" w:cs="TH Sarabun New"/>
-          <w:color w:val="000000" w:themeColor="text1"/>
+          <w:color w:val="0070C0"/>
           <w:sz w:val="32"/>
           <w:szCs w:val="32"/>
           <w:lang w:bidi="th-TH"/>
@@ -6362,7 +6356,7 @@
       <w:r>
         <w:rPr>
           <w:rFonts w:ascii="TH Sarabun New" w:hAnsi="TH Sarabun New" w:cs="TH Sarabun New" w:hint="cs"/>
-          <w:color w:val="000000" w:themeColor="text1"/>
+          <w:color w:val="0070C0"/>
           <w:sz w:val="32"/>
           <w:szCs w:val="32"/>
           <w:cs/>
@@ -6373,7 +6367,7 @@
       <w:r>
         <w:rPr>
           <w:rFonts w:ascii="TH Sarabun New" w:hAnsi="TH Sarabun New" w:cs="TH Sarabun New"/>
-          <w:color w:val="000000" w:themeColor="text1"/>
+          <w:color w:val="0070C0"/>
           <w:sz w:val="32"/>
           <w:szCs w:val="32"/>
           <w:lang w:bidi="th-TH"/>
@@ -6383,7 +6377,7 @@
       <w:r>
         <w:rPr>
           <w:rFonts w:ascii="TH Sarabun New" w:hAnsi="TH Sarabun New" w:cs="TH Sarabun New" w:hint="cs"/>
-          <w:color w:val="000000" w:themeColor="text1"/>
+          <w:color w:val="0070C0"/>
           <w:sz w:val="32"/>
           <w:szCs w:val="32"/>
           <w:cs/>
@@ -6394,7 +6388,7 @@
       <w:r>
         <w:rPr>
           <w:rFonts w:ascii="TH Sarabun New" w:hAnsi="TH Sarabun New" w:cs="TH Sarabun New"/>
-          <w:color w:val="000000" w:themeColor="text1"/>
+          <w:color w:val="0070C0"/>
           <w:sz w:val="32"/>
           <w:szCs w:val="32"/>
           <w:lang w:bidi="th-TH"/>
@@ -6426,6 +6420,8 @@
         </w:rPr>
         <w:t>สามารถดูประวัติการปลดล็อกตอนนิยายย้อนหลังได้</w:t>
       </w:r>
+      <w:bookmarkStart w:id="0" w:name="_GoBack"/>
+      <w:bookmarkEnd w:id="0"/>
     </w:p>
     <w:p>
       <w:pPr>

</xml_diff>

<commit_message>
Update text password to md5 and feature like story.
</commit_message>
<xml_diff>
--- a/requirement_2.docx
+++ b/requirement_2.docx
@@ -6146,15 +6146,16 @@
         </w:numPr>
         <w:rPr>
           <w:rFonts w:ascii="TH Sarabun New" w:hAnsi="TH Sarabun New" w:cs="TH Sarabun New"/>
-          <w:color w:val="000000" w:themeColor="text1"/>
-          <w:sz w:val="32"/>
-          <w:szCs w:val="32"/>
-          <w:lang w:bidi="th-TH"/>
-        </w:rPr>
-      </w:pPr>
-      <w:r>
-        <w:rPr>
-          <w:rFonts w:ascii="TH Sarabun New" w:hAnsi="TH Sarabun New" w:cs="TH Sarabun New" w:hint="cs"/>
+          <w:color w:val="0070C0"/>
+          <w:sz w:val="32"/>
+          <w:szCs w:val="32"/>
+          <w:lang w:bidi="th-TH"/>
+        </w:rPr>
+      </w:pPr>
+      <w:r>
+        <w:rPr>
+          <w:rFonts w:ascii="TH Sarabun New" w:hAnsi="TH Sarabun New" w:cs="TH Sarabun New" w:hint="cs"/>
+          <w:color w:val="0070C0"/>
           <w:sz w:val="32"/>
           <w:szCs w:val="32"/>
           <w:cs/>
@@ -6165,6 +6166,7 @@
       <w:r>
         <w:rPr>
           <w:rFonts w:ascii="TH Sarabun New" w:hAnsi="TH Sarabun New" w:cs="TH Sarabun New"/>
+          <w:color w:val="0070C0"/>
           <w:sz w:val="32"/>
           <w:szCs w:val="32"/>
           <w:lang w:bidi="th-TH"/>
@@ -6174,6 +6176,7 @@
       <w:r>
         <w:rPr>
           <w:rFonts w:ascii="TH Sarabun New" w:hAnsi="TH Sarabun New" w:cs="TH Sarabun New" w:hint="cs"/>
+          <w:color w:val="0070C0"/>
           <w:sz w:val="32"/>
           <w:szCs w:val="32"/>
           <w:cs/>
@@ -6253,6 +6256,8 @@
         </w:rPr>
         <w:t>บัญชีผู้ใช้</w:t>
       </w:r>
+      <w:bookmarkStart w:id="0" w:name="_GoBack"/>
+      <w:bookmarkEnd w:id="0"/>
     </w:p>
     <w:p>
       <w:pPr>
@@ -6420,8 +6425,6 @@
         </w:rPr>
         <w:t>สามารถดูประวัติการปลดล็อกตอนนิยายย้อนหลังได้</w:t>
       </w:r>
-      <w:bookmarkStart w:id="0" w:name="_GoBack"/>
-      <w:bookmarkEnd w:id="0"/>
     </w:p>
     <w:p>
       <w:pPr>

</xml_diff>

<commit_message>
Show popup when read story ever 5 minute.
</commit_message>
<xml_diff>
--- a/requirement_2.docx
+++ b/requirement_2.docx
@@ -6194,14 +6194,16 @@
         </w:numPr>
         <w:rPr>
           <w:rFonts w:ascii="TH Sarabun New" w:hAnsi="TH Sarabun New" w:cs="TH Sarabun New"/>
-          <w:sz w:val="32"/>
-          <w:szCs w:val="32"/>
-          <w:lang w:bidi="th-TH"/>
-        </w:rPr>
-      </w:pPr>
-      <w:r>
-        <w:rPr>
-          <w:rFonts w:ascii="TH Sarabun New" w:hAnsi="TH Sarabun New" w:cs="TH Sarabun New" w:hint="cs"/>
+          <w:color w:val="0070C0"/>
+          <w:sz w:val="32"/>
+          <w:szCs w:val="32"/>
+          <w:lang w:bidi="th-TH"/>
+        </w:rPr>
+      </w:pPr>
+      <w:r>
+        <w:rPr>
+          <w:rFonts w:ascii="TH Sarabun New" w:hAnsi="TH Sarabun New" w:cs="TH Sarabun New" w:hint="cs"/>
+          <w:color w:val="0070C0"/>
           <w:sz w:val="32"/>
           <w:szCs w:val="32"/>
           <w:cs/>
@@ -6212,6 +6214,7 @@
       <w:r>
         <w:rPr>
           <w:rFonts w:ascii="TH Sarabun New" w:hAnsi="TH Sarabun New" w:cs="TH Sarabun New"/>
+          <w:color w:val="0070C0"/>
           <w:sz w:val="32"/>
           <w:szCs w:val="32"/>
           <w:lang w:bidi="th-TH"/>
@@ -6221,12 +6224,26 @@
       <w:r>
         <w:rPr>
           <w:rFonts w:ascii="TH Sarabun New" w:hAnsi="TH Sarabun New" w:cs="TH Sarabun New" w:hint="cs"/>
-          <w:sz w:val="32"/>
-          <w:szCs w:val="32"/>
-          <w:cs/>
-          <w:lang w:bidi="th-TH"/>
-        </w:rPr>
-        <w:t>หัวใจเด้งขึ้นมาตามระยะเวลาที่กำหนดของระบบ</w:t>
+          <w:color w:val="0070C0"/>
+          <w:sz w:val="32"/>
+          <w:szCs w:val="32"/>
+          <w:cs/>
+          <w:lang w:bidi="th-TH"/>
+        </w:rPr>
+        <w:t>หัวใจเด้งขึ้น</w:t>
+      </w:r>
+      <w:bookmarkStart w:id="0" w:name="_GoBack"/>
+      <w:bookmarkEnd w:id="0"/>
+      <w:r>
+        <w:rPr>
+          <w:rFonts w:ascii="TH Sarabun New" w:hAnsi="TH Sarabun New" w:cs="TH Sarabun New" w:hint="cs"/>
+          <w:color w:val="0070C0"/>
+          <w:sz w:val="32"/>
+          <w:szCs w:val="32"/>
+          <w:cs/>
+          <w:lang w:bidi="th-TH"/>
+        </w:rPr>
+        <w:t>มาตามระยะเวลาที่กำหนดของระบบ</w:t>
       </w:r>
     </w:p>
     <w:p>
@@ -6256,8 +6273,6 @@
         </w:rPr>
         <w:t>บัญชีผู้ใช้</w:t>
       </w:r>
-      <w:bookmarkStart w:id="0" w:name="_GoBack"/>
-      <w:bookmarkEnd w:id="0"/>
     </w:p>
     <w:p>
       <w:pPr>

</xml_diff>

<commit_message>
Add register writer, Update profile by Facebook  and Implement Socialite.
</commit_message>
<xml_diff>
--- a/requirement_2.docx
+++ b/requirement_2.docx
@@ -6230,20 +6230,7 @@
           <w:cs/>
           <w:lang w:bidi="th-TH"/>
         </w:rPr>
-        <w:t>หัวใจเด้งขึ้น</w:t>
-      </w:r>
-      <w:bookmarkStart w:id="0" w:name="_GoBack"/>
-      <w:bookmarkEnd w:id="0"/>
-      <w:r>
-        <w:rPr>
-          <w:rFonts w:ascii="TH Sarabun New" w:hAnsi="TH Sarabun New" w:cs="TH Sarabun New" w:hint="cs"/>
-          <w:color w:val="0070C0"/>
-          <w:sz w:val="32"/>
-          <w:szCs w:val="32"/>
-          <w:cs/>
-          <w:lang w:bidi="th-TH"/>
-        </w:rPr>
-        <w:t>มาตามระยะเวลาที่กำหนดของระบบ</w:t>
+        <w:t>หัวใจเด้งขึ้นมาตามระยะเวลาที่กำหนดของระบบ</w:t>
       </w:r>
     </w:p>
     <w:p>
@@ -6475,14 +6462,16 @@
         </w:numPr>
         <w:rPr>
           <w:rFonts w:ascii="TH Sarabun New" w:hAnsi="TH Sarabun New" w:cs="TH Sarabun New"/>
-          <w:sz w:val="32"/>
-          <w:szCs w:val="32"/>
-          <w:lang w:bidi="th-TH"/>
-        </w:rPr>
-      </w:pPr>
-      <w:r>
-        <w:rPr>
-          <w:rFonts w:ascii="TH Sarabun New" w:hAnsi="TH Sarabun New" w:cs="TH Sarabun New" w:hint="cs"/>
+          <w:color w:val="0070C0"/>
+          <w:sz w:val="32"/>
+          <w:szCs w:val="32"/>
+          <w:lang w:bidi="th-TH"/>
+        </w:rPr>
+      </w:pPr>
+      <w:r>
+        <w:rPr>
+          <w:rFonts w:ascii="TH Sarabun New" w:hAnsi="TH Sarabun New" w:cs="TH Sarabun New" w:hint="cs"/>
+          <w:color w:val="0070C0"/>
           <w:sz w:val="32"/>
           <w:szCs w:val="32"/>
           <w:cs/>
@@ -6493,15 +6482,29 @@
       <w:r>
         <w:rPr>
           <w:rFonts w:ascii="TH Sarabun New" w:hAnsi="TH Sarabun New" w:cs="TH Sarabun New"/>
-          <w:sz w:val="32"/>
-          <w:szCs w:val="32"/>
-          <w:lang w:bidi="th-TH"/>
-        </w:rPr>
-        <w:t xml:space="preserve">Point </w:t>
-      </w:r>
-      <w:r>
-        <w:rPr>
-          <w:rFonts w:ascii="TH Sarabun New" w:hAnsi="TH Sarabun New" w:cs="TH Sarabun New" w:hint="cs"/>
+          <w:color w:val="0070C0"/>
+          <w:sz w:val="32"/>
+          <w:szCs w:val="32"/>
+          <w:lang w:bidi="th-TH"/>
+        </w:rPr>
+        <w:t>Poin</w:t>
+      </w:r>
+      <w:bookmarkStart w:id="0" w:name="_GoBack"/>
+      <w:bookmarkEnd w:id="0"/>
+      <w:r>
+        <w:rPr>
+          <w:rFonts w:ascii="TH Sarabun New" w:hAnsi="TH Sarabun New" w:cs="TH Sarabun New"/>
+          <w:color w:val="0070C0"/>
+          <w:sz w:val="32"/>
+          <w:szCs w:val="32"/>
+          <w:lang w:bidi="th-TH"/>
+        </w:rPr>
+        <w:t xml:space="preserve">t </w:t>
+      </w:r>
+      <w:r>
+        <w:rPr>
+          <w:rFonts w:ascii="TH Sarabun New" w:hAnsi="TH Sarabun New" w:cs="TH Sarabun New" w:hint="cs"/>
+          <w:color w:val="0070C0"/>
           <w:sz w:val="32"/>
           <w:szCs w:val="32"/>
           <w:cs/>

</xml_diff>

<commit_message>
admin manage permission member and edit member.
</commit_message>
<xml_diff>
--- a/requirement_2.docx
+++ b/requirement_2.docx
@@ -6487,19 +6487,7 @@
           <w:szCs w:val="32"/>
           <w:lang w:bidi="th-TH"/>
         </w:rPr>
-        <w:t>Poin</w:t>
-      </w:r>
-      <w:bookmarkStart w:id="0" w:name="_GoBack"/>
-      <w:bookmarkEnd w:id="0"/>
-      <w:r>
-        <w:rPr>
-          <w:rFonts w:ascii="TH Sarabun New" w:hAnsi="TH Sarabun New" w:cs="TH Sarabun New"/>
-          <w:color w:val="0070C0"/>
-          <w:sz w:val="32"/>
-          <w:szCs w:val="32"/>
-          <w:lang w:bidi="th-TH"/>
-        </w:rPr>
-        <w:t xml:space="preserve">t </w:t>
+        <w:t xml:space="preserve">Point </w:t>
       </w:r>
       <w:r>
         <w:rPr>
@@ -6616,14 +6604,16 @@
         </w:numPr>
         <w:rPr>
           <w:rFonts w:ascii="TH Sarabun New" w:hAnsi="TH Sarabun New" w:cs="TH Sarabun New"/>
-          <w:sz w:val="32"/>
-          <w:szCs w:val="32"/>
-          <w:lang w:bidi="th-TH"/>
-        </w:rPr>
-      </w:pPr>
-      <w:r>
-        <w:rPr>
-          <w:rFonts w:ascii="TH Sarabun New" w:hAnsi="TH Sarabun New" w:cs="TH Sarabun New" w:hint="cs"/>
+          <w:color w:val="0070C0"/>
+          <w:sz w:val="32"/>
+          <w:szCs w:val="32"/>
+          <w:lang w:bidi="th-TH"/>
+        </w:rPr>
+      </w:pPr>
+      <w:r>
+        <w:rPr>
+          <w:rFonts w:ascii="TH Sarabun New" w:hAnsi="TH Sarabun New" w:cs="TH Sarabun New" w:hint="cs"/>
+          <w:color w:val="0070C0"/>
           <w:sz w:val="32"/>
           <w:szCs w:val="32"/>
           <w:cs/>
@@ -6650,6 +6640,7 @@
       <w:r>
         <w:rPr>
           <w:rFonts w:ascii="TH Sarabun New" w:hAnsi="TH Sarabun New" w:cs="TH Sarabun New" w:hint="cs"/>
+          <w:color w:val="0070C0"/>
           <w:sz w:val="32"/>
           <w:szCs w:val="32"/>
           <w:cs/>
@@ -6660,6 +6651,7 @@
       <w:r>
         <w:rPr>
           <w:rFonts w:ascii="TH Sarabun New" w:hAnsi="TH Sarabun New" w:cs="TH Sarabun New"/>
+          <w:color w:val="0070C0"/>
           <w:sz w:val="32"/>
           <w:szCs w:val="32"/>
           <w:lang w:bidi="th-TH"/>
@@ -6669,7 +6661,7 @@
       <w:r>
         <w:rPr>
           <w:rFonts w:ascii="TH Sarabun New" w:hAnsi="TH Sarabun New" w:cs="TH Sarabun New"/>
-          <w:color w:val="000000" w:themeColor="text1"/>
+          <w:color w:val="0070C0"/>
           <w:sz w:val="32"/>
           <w:szCs w:val="32"/>
           <w:lang w:bidi="th-TH"/>
@@ -6679,39 +6671,18 @@
       <w:r>
         <w:rPr>
           <w:rFonts w:ascii="TH Sarabun New" w:hAnsi="TH Sarabun New" w:cs="TH Sarabun New" w:hint="cs"/>
-          <w:color w:val="000000" w:themeColor="text1"/>
-          <w:sz w:val="32"/>
-          <w:szCs w:val="32"/>
-          <w:cs/>
-          <w:lang w:bidi="th-TH"/>
-        </w:rPr>
-        <w:t>ชื่อ</w:t>
-      </w:r>
-      <w:r>
-        <w:rPr>
-          <w:rFonts w:ascii="TH Sarabun New" w:hAnsi="TH Sarabun New" w:cs="TH Sarabun New"/>
-          <w:color w:val="000000" w:themeColor="text1"/>
-          <w:sz w:val="32"/>
-          <w:szCs w:val="32"/>
-          <w:lang w:bidi="th-TH"/>
-        </w:rPr>
-        <w:t>-</w:t>
-      </w:r>
-      <w:r>
-        <w:rPr>
-          <w:rFonts w:ascii="TH Sarabun New" w:hAnsi="TH Sarabun New" w:cs="TH Sarabun New" w:hint="cs"/>
-          <w:color w:val="000000" w:themeColor="text1"/>
-          <w:sz w:val="32"/>
-          <w:szCs w:val="32"/>
-          <w:cs/>
-          <w:lang w:bidi="th-TH"/>
-        </w:rPr>
-        <w:t>นามสกุล</w:t>
-      </w:r>
-      <w:r>
-        <w:rPr>
-          <w:rFonts w:ascii="TH Sarabun New" w:hAnsi="TH Sarabun New" w:cs="TH Sarabun New"/>
-          <w:color w:val="000000" w:themeColor="text1"/>
+          <w:color w:val="0070C0"/>
+          <w:sz w:val="32"/>
+          <w:szCs w:val="32"/>
+          <w:cs/>
+          <w:lang w:bidi="th-TH"/>
+        </w:rPr>
+        <w:t>นามนักเขียน</w:t>
+      </w:r>
+      <w:r>
+        <w:rPr>
+          <w:rFonts w:ascii="TH Sarabun New" w:hAnsi="TH Sarabun New" w:cs="TH Sarabun New"/>
+          <w:color w:val="0070C0"/>
           <w:sz w:val="32"/>
           <w:szCs w:val="32"/>
           <w:lang w:bidi="th-TH"/>
@@ -6721,18 +6692,18 @@
       <w:r>
         <w:rPr>
           <w:rFonts w:ascii="TH Sarabun New" w:hAnsi="TH Sarabun New" w:cs="TH Sarabun New" w:hint="cs"/>
-          <w:color w:val="000000" w:themeColor="text1"/>
-          <w:sz w:val="32"/>
-          <w:szCs w:val="32"/>
-          <w:cs/>
-          <w:lang w:bidi="th-TH"/>
-        </w:rPr>
-        <w:t>นามนักเขียน</w:t>
-      </w:r>
-      <w:r>
-        <w:rPr>
-          <w:rFonts w:ascii="TH Sarabun New" w:hAnsi="TH Sarabun New" w:cs="TH Sarabun New"/>
-          <w:color w:val="000000" w:themeColor="text1"/>
+          <w:color w:val="0070C0"/>
+          <w:sz w:val="32"/>
+          <w:szCs w:val="32"/>
+          <w:cs/>
+          <w:lang w:bidi="th-TH"/>
+        </w:rPr>
+        <w:t>อีเมล</w:t>
+      </w:r>
+      <w:r>
+        <w:rPr>
+          <w:rFonts w:ascii="TH Sarabun New" w:hAnsi="TH Sarabun New" w:cs="TH Sarabun New"/>
+          <w:color w:val="0070C0"/>
           <w:sz w:val="32"/>
           <w:szCs w:val="32"/>
           <w:lang w:bidi="th-TH"/>
@@ -6742,28 +6713,7 @@
       <w:r>
         <w:rPr>
           <w:rFonts w:ascii="TH Sarabun New" w:hAnsi="TH Sarabun New" w:cs="TH Sarabun New" w:hint="cs"/>
-          <w:color w:val="000000" w:themeColor="text1"/>
-          <w:sz w:val="32"/>
-          <w:szCs w:val="32"/>
-          <w:cs/>
-          <w:lang w:bidi="th-TH"/>
-        </w:rPr>
-        <w:t>อีเมล</w:t>
-      </w:r>
-      <w:r>
-        <w:rPr>
-          <w:rFonts w:ascii="TH Sarabun New" w:hAnsi="TH Sarabun New" w:cs="TH Sarabun New"/>
-          <w:color w:val="000000" w:themeColor="text1"/>
-          <w:sz w:val="32"/>
-          <w:szCs w:val="32"/>
-          <w:lang w:bidi="th-TH"/>
-        </w:rPr>
-        <w:t xml:space="preserve">, </w:t>
-      </w:r>
-      <w:r>
-        <w:rPr>
-          <w:rFonts w:ascii="TH Sarabun New" w:hAnsi="TH Sarabun New" w:cs="TH Sarabun New" w:hint="cs"/>
-          <w:color w:val="000000" w:themeColor="text1"/>
+          <w:color w:val="0070C0"/>
           <w:sz w:val="32"/>
           <w:szCs w:val="32"/>
           <w:cs/>
@@ -6774,7 +6724,7 @@
       <w:r>
         <w:rPr>
           <w:rFonts w:ascii="TH Sarabun New" w:hAnsi="TH Sarabun New" w:cs="TH Sarabun New"/>
-          <w:color w:val="000000" w:themeColor="text1"/>
+          <w:color w:val="0070C0"/>
           <w:sz w:val="32"/>
           <w:szCs w:val="32"/>
           <w:lang w:bidi="th-TH"/>
@@ -6892,7 +6842,19 @@
           <w:cs/>
           <w:lang w:bidi="th-TH"/>
         </w:rPr>
-        <w:t>สามารถดูข้อมูลการจัดลำดับสมาชิกที่มียอดเพชร มาก</w:t>
+        <w:t>สามารถดูข้อมูลการจัดลำดับสมา</w:t>
+      </w:r>
+      <w:bookmarkStart w:id="0" w:name="_GoBack"/>
+      <w:bookmarkEnd w:id="0"/>
+      <w:r>
+        <w:rPr>
+          <w:rFonts w:ascii="TH Sarabun New" w:hAnsi="TH Sarabun New" w:cs="TH Sarabun New" w:hint="cs"/>
+          <w:sz w:val="32"/>
+          <w:szCs w:val="32"/>
+          <w:cs/>
+          <w:lang w:bidi="th-TH"/>
+        </w:rPr>
+        <w:t>ชิกที่มียอดเพชร มาก</w:t>
       </w:r>
       <w:r>
         <w:rPr>

</xml_diff>

<commit_message>
create history topup and unlock sub story.
</commit_message>
<xml_diff>
--- a/requirement_2.docx
+++ b/requirement_2.docx
@@ -6184,6 +6184,8 @@
         </w:rPr>
         <w:t>คนอื่น ไม่จำกัดจำนวนครั้งได้</w:t>
       </w:r>
+      <w:bookmarkStart w:id="0" w:name="_GoBack"/>
+      <w:bookmarkEnd w:id="0"/>
     </w:p>
     <w:p>
       <w:pPr>
@@ -6412,14 +6414,16 @@
         </w:numPr>
         <w:rPr>
           <w:rFonts w:ascii="TH Sarabun New" w:hAnsi="TH Sarabun New" w:cs="TH Sarabun New"/>
-          <w:sz w:val="32"/>
-          <w:szCs w:val="32"/>
-          <w:lang w:bidi="th-TH"/>
-        </w:rPr>
-      </w:pPr>
-      <w:r>
-        <w:rPr>
-          <w:rFonts w:ascii="TH Sarabun New" w:hAnsi="TH Sarabun New" w:cs="TH Sarabun New" w:hint="cs"/>
+          <w:color w:val="0070C0"/>
+          <w:sz w:val="32"/>
+          <w:szCs w:val="32"/>
+          <w:lang w:bidi="th-TH"/>
+        </w:rPr>
+      </w:pPr>
+      <w:r>
+        <w:rPr>
+          <w:rFonts w:ascii="TH Sarabun New" w:hAnsi="TH Sarabun New" w:cs="TH Sarabun New" w:hint="cs"/>
+          <w:color w:val="0070C0"/>
           <w:sz w:val="32"/>
           <w:szCs w:val="32"/>
           <w:cs/>
@@ -6437,14 +6441,16 @@
         </w:numPr>
         <w:rPr>
           <w:rFonts w:ascii="TH Sarabun New" w:hAnsi="TH Sarabun New" w:cs="TH Sarabun New"/>
-          <w:sz w:val="32"/>
-          <w:szCs w:val="32"/>
-          <w:lang w:bidi="th-TH"/>
-        </w:rPr>
-      </w:pPr>
-      <w:r>
-        <w:rPr>
-          <w:rFonts w:ascii="TH Sarabun New" w:hAnsi="TH Sarabun New" w:cs="TH Sarabun New" w:hint="cs"/>
+          <w:color w:val="0070C0"/>
+          <w:sz w:val="32"/>
+          <w:szCs w:val="32"/>
+          <w:lang w:bidi="th-TH"/>
+        </w:rPr>
+      </w:pPr>
+      <w:r>
+        <w:rPr>
+          <w:rFonts w:ascii="TH Sarabun New" w:hAnsi="TH Sarabun New" w:cs="TH Sarabun New" w:hint="cs"/>
+          <w:color w:val="0070C0"/>
           <w:sz w:val="32"/>
           <w:szCs w:val="32"/>
           <w:cs/>
@@ -6779,19 +6785,7 @@
           <w:cs/>
           <w:lang w:bidi="th-TH"/>
         </w:rPr>
-        <w:t>สามารถดูข้อมูลการจัดลำดับสมาชิ</w:t>
-      </w:r>
-      <w:bookmarkStart w:id="0" w:name="_GoBack"/>
-      <w:bookmarkEnd w:id="0"/>
-      <w:r>
-        <w:rPr>
-          <w:rFonts w:ascii="TH Sarabun New" w:hAnsi="TH Sarabun New" w:cs="TH Sarabun New" w:hint="cs"/>
-          <w:sz w:val="32"/>
-          <w:szCs w:val="32"/>
-          <w:cs/>
-          <w:lang w:bidi="th-TH"/>
-        </w:rPr>
-        <w:t>กที่มีรายได้ มาก</w:t>
+        <w:t>สามารถดูข้อมูลการจัดลำดับสมาชิกที่มีรายได้ มาก</w:t>
       </w:r>
       <w:r>
         <w:rPr>

</xml_diff>

<commit_message>
report statememnt member and fix small error display.
</commit_message>
<xml_diff>
--- a/requirement_2.docx
+++ b/requirement_2.docx
@@ -6184,8 +6184,6 @@
         </w:rPr>
         <w:t>คนอื่น ไม่จำกัดจำนวนครั้งได้</w:t>
       </w:r>
-      <w:bookmarkStart w:id="0" w:name="_GoBack"/>
-      <w:bookmarkEnd w:id="0"/>
     </w:p>
     <w:p>
       <w:pPr>
@@ -6772,14 +6770,16 @@
         </w:numPr>
         <w:rPr>
           <w:rFonts w:ascii="TH Sarabun New" w:hAnsi="TH Sarabun New" w:cs="TH Sarabun New"/>
-          <w:sz w:val="32"/>
-          <w:szCs w:val="32"/>
-          <w:lang w:bidi="th-TH"/>
-        </w:rPr>
-      </w:pPr>
-      <w:r>
-        <w:rPr>
-          <w:rFonts w:ascii="TH Sarabun New" w:hAnsi="TH Sarabun New" w:cs="TH Sarabun New" w:hint="cs"/>
+          <w:color w:val="0070C0"/>
+          <w:sz w:val="32"/>
+          <w:szCs w:val="32"/>
+          <w:lang w:bidi="th-TH"/>
+        </w:rPr>
+      </w:pPr>
+      <w:r>
+        <w:rPr>
+          <w:rFonts w:ascii="TH Sarabun New" w:hAnsi="TH Sarabun New" w:cs="TH Sarabun New" w:hint="cs"/>
+          <w:color w:val="0070C0"/>
           <w:sz w:val="32"/>
           <w:szCs w:val="32"/>
           <w:cs/>
@@ -6790,6 +6790,7 @@
       <w:r>
         <w:rPr>
           <w:rFonts w:ascii="TH Sarabun New" w:hAnsi="TH Sarabun New" w:cs="TH Sarabun New"/>
+          <w:color w:val="0070C0"/>
           <w:sz w:val="32"/>
           <w:szCs w:val="32"/>
           <w:lang w:bidi="th-TH"/>
@@ -6799,6 +6800,7 @@
       <w:r>
         <w:rPr>
           <w:rFonts w:ascii="TH Sarabun New" w:hAnsi="TH Sarabun New" w:cs="TH Sarabun New" w:hint="cs"/>
+          <w:color w:val="0070C0"/>
           <w:sz w:val="32"/>
           <w:szCs w:val="32"/>
           <w:cs/>
@@ -6809,6 +6811,7 @@
       <w:r>
         <w:rPr>
           <w:rFonts w:ascii="TH Sarabun New" w:hAnsi="TH Sarabun New" w:cs="TH Sarabun New"/>
+          <w:color w:val="0070C0"/>
           <w:sz w:val="32"/>
           <w:szCs w:val="32"/>
           <w:lang w:bidi="th-TH"/>
@@ -6818,6 +6821,7 @@
       <w:r>
         <w:rPr>
           <w:rFonts w:ascii="TH Sarabun New" w:hAnsi="TH Sarabun New" w:cs="TH Sarabun New" w:hint="cs"/>
+          <w:color w:val="0070C0"/>
           <w:sz w:val="32"/>
           <w:szCs w:val="32"/>
           <w:cs/>
@@ -6869,6 +6873,8 @@
         </w:rPr>
         <w:t>น้อย</w:t>
       </w:r>
+      <w:bookmarkStart w:id="0" w:name="_GoBack"/>
+      <w:bookmarkEnd w:id="0"/>
     </w:p>
     <w:p>
       <w:pPr>

</xml_diff>

<commit_message>
add bonus feature and report income member
</commit_message>
<xml_diff>
--- a/requirement_2.docx
+++ b/requirement_2.docx
@@ -6514,14 +6514,16 @@
         </w:numPr>
         <w:rPr>
           <w:rFonts w:ascii="TH Sarabun New" w:hAnsi="TH Sarabun New" w:cs="TH Sarabun New"/>
-          <w:sz w:val="32"/>
-          <w:szCs w:val="32"/>
-          <w:lang w:bidi="th-TH"/>
-        </w:rPr>
-      </w:pPr>
-      <w:r>
-        <w:rPr>
-          <w:rFonts w:ascii="TH Sarabun New" w:hAnsi="TH Sarabun New" w:cs="TH Sarabun New" w:hint="cs"/>
+          <w:color w:val="0070C0"/>
+          <w:sz w:val="32"/>
+          <w:szCs w:val="32"/>
+          <w:lang w:bidi="th-TH"/>
+        </w:rPr>
+      </w:pPr>
+      <w:r>
+        <w:rPr>
+          <w:rFonts w:ascii="TH Sarabun New" w:hAnsi="TH Sarabun New" w:cs="TH Sarabun New" w:hint="cs"/>
+          <w:color w:val="0070C0"/>
           <w:sz w:val="32"/>
           <w:szCs w:val="32"/>
           <w:cs/>
@@ -6532,6 +6534,7 @@
       <w:r>
         <w:rPr>
           <w:rFonts w:ascii="TH Sarabun New" w:hAnsi="TH Sarabun New" w:cs="TH Sarabun New"/>
+          <w:color w:val="0070C0"/>
           <w:sz w:val="32"/>
           <w:szCs w:val="32"/>
           <w:lang w:bidi="th-TH"/>
@@ -6541,6 +6544,7 @@
       <w:r>
         <w:rPr>
           <w:rFonts w:ascii="TH Sarabun New" w:hAnsi="TH Sarabun New" w:cs="TH Sarabun New" w:hint="cs"/>
+          <w:color w:val="0070C0"/>
           <w:sz w:val="32"/>
           <w:szCs w:val="32"/>
           <w:cs/>
@@ -6873,8 +6877,6 @@
         </w:rPr>
         <w:t>น้อย</w:t>
       </w:r>
-      <w:bookmarkStart w:id="0" w:name="_GoBack"/>
-      <w:bookmarkEnd w:id="0"/>
     </w:p>
     <w:p>
       <w:pPr>
@@ -7072,6 +7074,8 @@
         </w:rPr>
         <w:t>ระบบเว็บไซต์</w:t>
       </w:r>
+      <w:bookmarkStart w:id="0" w:name="_GoBack"/>
+      <w:bookmarkEnd w:id="0"/>
     </w:p>
     <w:p>
       <w:pPr>
@@ -7082,14 +7086,16 @@
         </w:numPr>
         <w:rPr>
           <w:rFonts w:ascii="TH Sarabun New" w:hAnsi="TH Sarabun New" w:cs="TH Sarabun New"/>
-          <w:sz w:val="32"/>
-          <w:szCs w:val="32"/>
-          <w:lang w:bidi="th-TH"/>
-        </w:rPr>
-      </w:pPr>
-      <w:r>
-        <w:rPr>
-          <w:rFonts w:ascii="TH Sarabun New" w:hAnsi="TH Sarabun New" w:cs="TH Sarabun New" w:hint="cs"/>
+          <w:color w:val="0070C0"/>
+          <w:sz w:val="32"/>
+          <w:szCs w:val="32"/>
+          <w:lang w:bidi="th-TH"/>
+        </w:rPr>
+      </w:pPr>
+      <w:r>
+        <w:rPr>
+          <w:rFonts w:ascii="TH Sarabun New" w:hAnsi="TH Sarabun New" w:cs="TH Sarabun New" w:hint="cs"/>
+          <w:color w:val="0070C0"/>
           <w:sz w:val="32"/>
           <w:szCs w:val="32"/>
           <w:cs/>
@@ -7107,15 +7113,17 @@
         </w:numPr>
         <w:rPr>
           <w:rFonts w:ascii="TH Sarabun New" w:hAnsi="TH Sarabun New" w:cs="TH Sarabun New"/>
-          <w:sz w:val="32"/>
-          <w:szCs w:val="32"/>
-          <w:cs/>
-          <w:lang w:bidi="th-TH"/>
-        </w:rPr>
-      </w:pPr>
-      <w:r>
-        <w:rPr>
-          <w:rFonts w:ascii="TH Sarabun New" w:hAnsi="TH Sarabun New" w:cs="TH Sarabun New" w:hint="cs"/>
+          <w:color w:val="0070C0"/>
+          <w:sz w:val="32"/>
+          <w:szCs w:val="32"/>
+          <w:cs/>
+          <w:lang w:bidi="th-TH"/>
+        </w:rPr>
+      </w:pPr>
+      <w:r>
+        <w:rPr>
+          <w:rFonts w:ascii="TH Sarabun New" w:hAnsi="TH Sarabun New" w:cs="TH Sarabun New" w:hint="cs"/>
+          <w:color w:val="0070C0"/>
           <w:sz w:val="32"/>
           <w:szCs w:val="32"/>
           <w:cs/>

</xml_diff>